<commit_message>
feat: Milestone-1 - Draft 1
</commit_message>
<xml_diff>
--- a/project/documents/m1-UserRequirements/UserRequirements.docx
+++ b/project/documents/m1-UserRequirements/UserRequirements.docx
@@ -232,7 +232,7 @@
           <w:sz w:val="20"/>
           <w:szCs w:val="20"/>
         </w:rPr>
-        <w:t>users</w:t>
+        <w:t>team members</w:t>
       </w:r>
     </w:p>
     <w:p>
@@ -937,7 +937,13 @@
         <w:t>I want to be able to</w:t>
       </w:r>
       <w:r>
-        <w:t> assign different tags to different support users </w:t>
+        <w:t xml:space="preserve"> assign different tags to different support </w:t>
+      </w:r>
+      <w:r>
+        <w:t>team members</w:t>
+      </w:r>
+      <w:r>
+        <w:t> </w:t>
       </w:r>
       <w:r>
         <w:rPr>

</xml_diff>